<commit_message>
Added exit function, cleaner code for model.getpath...
</commit_message>
<xml_diff>
--- a/ProjetMVC/Documentation.docx
+++ b/ProjetMVC/Documentation.docx
@@ -60,21 +60,7 @@
         <w:rPr>
           <w:lang w:val="fr-FR"/>
         </w:rPr>
-        <w:t xml:space="preserve">Lorsque vous lancez l’application </w:t>
-      </w:r>
-      <w:proofErr w:type="spellStart"/>
-      <w:r>
-        <w:rPr>
-          <w:lang w:val="fr-FR"/>
-        </w:rPr>
-        <w:t>Easy</w:t>
-      </w:r>
-      <w:proofErr w:type="spellEnd"/>
-      <w:r>
-        <w:rPr>
-          <w:lang w:val="fr-FR"/>
-        </w:rPr>
-        <w:t xml:space="preserve"> Save pour la première fois, une interface vous demandant quel langage utiliser apparait. Le langage choisi est configuré dans un fichier et peut être modifié.</w:t>
+        <w:t>Lorsque vous lancez l’application Easy Save pour la première fois, une interface vous demandant quel langage utiliser apparait. Le langage choisi est configuré dans un fichier et peut être modifié.</w:t>
       </w:r>
     </w:p>
     <w:p>
@@ -234,6 +220,23 @@
     </w:p>
     <w:p>
       <w:pPr>
+        <w:numPr>
+          <w:ilvl w:val="0"/>
+          <w:numId w:val="1"/>
+        </w:numPr>
+        <w:rPr>
+          <w:lang w:val="fr-FR"/>
+        </w:rPr>
+      </w:pPr>
+      <w:r>
+        <w:rPr>
+          <w:lang w:val="fr-FR"/>
+        </w:rPr>
+        <w:t>Quitter l’application</w:t>
+      </w:r>
+    </w:p>
+    <w:p>
+      <w:pPr>
         <w:rPr>
           <w:lang w:val="fr-FR"/>
         </w:rPr>
@@ -376,21 +379,7 @@
         <w:rPr>
           <w:lang w:val="fr-FR"/>
         </w:rPr>
-        <w:t xml:space="preserve">Lorsque le projet de sauvegarde se lance, les informations sur ce qu’il se passe sont stockées dans un dossier précis dans le répertoire </w:t>
-      </w:r>
-      <w:proofErr w:type="spellStart"/>
-      <w:r>
-        <w:rPr>
-          <w:lang w:val="fr-FR"/>
-        </w:rPr>
-        <w:t>Debug</w:t>
-      </w:r>
-      <w:proofErr w:type="spellEnd"/>
-      <w:r>
-        <w:rPr>
-          <w:lang w:val="fr-FR"/>
-        </w:rPr>
-        <w:t xml:space="preserve"> du projet.</w:t>
+        <w:t>Lorsque le projet de sauvegarde se lance, les informations sur ce qu’il se passe sont stockées dans un dossier précis dans le répertoire Debug du projet.</w:t>
       </w:r>
     </w:p>
     <w:p>

</xml_diff>

<commit_message>
MàJ de la documentation
</commit_message>
<xml_diff>
--- a/ProjetMVC/Documentation.docx
+++ b/ProjetMVC/Documentation.docx
@@ -60,7 +60,21 @@
         <w:rPr>
           <w:lang w:val="fr-FR"/>
         </w:rPr>
-        <w:t>Lorsque vous lancez l’application Easy Save pour la première fois, une interface vous demandant quel langage utiliser apparait. Le langage choisi est configuré dans un fichier et peut être modifié.</w:t>
+        <w:t xml:space="preserve">Lorsque vous lancez l’application </w:t>
+      </w:r>
+      <w:proofErr w:type="spellStart"/>
+      <w:r>
+        <w:rPr>
+          <w:lang w:val="fr-FR"/>
+        </w:rPr>
+        <w:t>Easy</w:t>
+      </w:r>
+      <w:proofErr w:type="spellEnd"/>
+      <w:r>
+        <w:rPr>
+          <w:lang w:val="fr-FR"/>
+        </w:rPr>
+        <w:t xml:space="preserve"> Save pour la première fois, une interface vous demandant quel langage utiliser apparait. Le langage choisi est configuré dans un fichier et peut être modifié.</w:t>
       </w:r>
     </w:p>
     <w:p>
@@ -379,7 +393,21 @@
         <w:rPr>
           <w:lang w:val="fr-FR"/>
         </w:rPr>
-        <w:t>Lorsque le projet de sauvegarde se lance, les informations sur ce qu’il se passe sont stockées dans un dossier précis dans le répertoire Debug du projet.</w:t>
+        <w:t xml:space="preserve">Lorsque le projet de sauvegarde se lance, les informations sur ce qu’il se passe sont stockées dans un dossier précis dans le répertoire </w:t>
+      </w:r>
+      <w:proofErr w:type="spellStart"/>
+      <w:r>
+        <w:rPr>
+          <w:lang w:val="fr-FR"/>
+        </w:rPr>
+        <w:t>Debug</w:t>
+      </w:r>
+      <w:proofErr w:type="spellEnd"/>
+      <w:r>
+        <w:rPr>
+          <w:lang w:val="fr-FR"/>
+        </w:rPr>
+        <w:t xml:space="preserve"> du projet.</w:t>
       </w:r>
     </w:p>
     <w:p>
@@ -411,10 +439,95 @@
     </w:p>
     <w:p>
       <w:pPr>
-        <w:rPr>
-          <w:lang w:val="fr-FR"/>
-        </w:rPr>
-      </w:pPr>
+        <w:keepNext/>
+        <w:jc w:val="center"/>
+      </w:pPr>
+      <w:r>
+        <w:rPr>
+          <w:lang w:val="fr-FR"/>
+        </w:rPr>
+        <w:lastRenderedPageBreak/>
+        <w:drawing>
+          <wp:inline distT="0" distB="0" distL="0" distR="0" wp14:anchorId="1F557B3E" wp14:editId="2516E466">
+            <wp:extent cx="3002280" cy="1988185"/>
+            <wp:effectExtent l="0" t="0" r="7620" b="0"/>
+            <wp:docPr id="1" name="Image 1" descr="Une image contenant texte&#10;&#10;Description générée automatiquement"/>
+            <wp:cNvGraphicFramePr>
+              <a:graphicFrameLocks xmlns:a="http://schemas.openxmlformats.org/drawingml/2006/main" noChangeAspect="1"/>
+            </wp:cNvGraphicFramePr>
+            <a:graphic xmlns:a="http://schemas.openxmlformats.org/drawingml/2006/main">
+              <a:graphicData uri="http://schemas.openxmlformats.org/drawingml/2006/picture">
+                <pic:pic xmlns:pic="http://schemas.openxmlformats.org/drawingml/2006/picture">
+                  <pic:nvPicPr>
+                    <pic:cNvPr id="1" name="Image 1" descr="Une image contenant texte&#10;&#10;Description générée automatiquement"/>
+                    <pic:cNvPicPr/>
+                  </pic:nvPicPr>
+                  <pic:blipFill rotWithShape="1">
+                    <a:blip r:embed="rId5"/>
+                    <a:srcRect t="5119" r="19882" b="16286"/>
+                    <a:stretch/>
+                  </pic:blipFill>
+                  <pic:spPr bwMode="auto">
+                    <a:xfrm>
+                      <a:off x="0" y="0"/>
+                      <a:ext cx="3007775" cy="1991824"/>
+                    </a:xfrm>
+                    <a:prstGeom prst="rect">
+                      <a:avLst/>
+                    </a:prstGeom>
+                    <a:ln>
+                      <a:noFill/>
+                    </a:ln>
+                    <a:extLst>
+                      <a:ext uri="{53640926-AAD7-44D8-BBD7-CCE9431645EC}">
+                        <a14:shadowObscured xmlns:a14="http://schemas.microsoft.com/office/drawing/2010/main"/>
+                      </a:ext>
+                    </a:extLst>
+                  </pic:spPr>
+                </pic:pic>
+              </a:graphicData>
+            </a:graphic>
+          </wp:inline>
+        </w:drawing>
+      </w:r>
+    </w:p>
+    <w:p>
+      <w:pPr>
+        <w:pStyle w:val="Lgende"/>
+        <w:jc w:val="center"/>
+        <w:rPr>
+          <w:lang w:val="fr-FR"/>
+        </w:rPr>
+      </w:pPr>
+      <w:r>
+        <w:t xml:space="preserve">Figure </w:t>
+      </w:r>
+      <w:r>
+        <w:fldChar w:fldCharType="begin"/>
+      </w:r>
+      <w:r>
+        <w:instrText xml:space="preserve"> SEQ Figure \* ARABIC </w:instrText>
+      </w:r>
+      <w:r>
+        <w:fldChar w:fldCharType="separate"/>
+      </w:r>
+      <w:r>
+        <w:rPr>
+          <w:noProof/>
+        </w:rPr>
+        <w:t>1</w:t>
+      </w:r>
+      <w:r>
+        <w:fldChar w:fldCharType="end"/>
+      </w:r>
+      <w:r>
+        <w:t xml:space="preserve">: Interface de </w:t>
+      </w:r>
+      <w:proofErr w:type="spellStart"/>
+      <w:r>
+        <w:t>l'application</w:t>
+      </w:r>
+      <w:proofErr w:type="spellEnd"/>
     </w:p>
     <w:p>
       <w:pPr>
@@ -883,6 +996,24 @@
     <w:semiHidden/>
     <w:unhideWhenUsed/>
   </w:style>
+  <w:style w:type="paragraph" w:styleId="Lgende">
+    <w:name w:val="caption"/>
+    <w:basedOn w:val="Normal"/>
+    <w:next w:val="Normal"/>
+    <w:unhideWhenUsed/>
+    <w:qFormat/>
+    <w:rsid w:val="007B1243"/>
+    <w:pPr>
+      <w:spacing w:after="200"/>
+    </w:pPr>
+    <w:rPr>
+      <w:i/>
+      <w:iCs/>
+      <w:color w:val="44546A" w:themeColor="text2"/>
+      <w:sz w:val="18"/>
+      <w:szCs w:val="18"/>
+    </w:rPr>
+  </w:style>
 </w:styles>
 </file>
 

</xml_diff>